<commit_message>
[ibusko] Add info about untracked files in git_docs
</commit_message>
<xml_diff>
--- a/Solution/SmartSort/git_docs.docx
+++ b/Solution/SmartSort/git_docs.docx
@@ -939,6 +939,97 @@
         </w:rPr>
         <w:t>Запись текущих изменений в последний коммит, т. е. как не создавать коммит для изменений, которые являются продолжением последнего коммита.</w:t>
       </w:r>
+    </w:p>
+    <w:p>
+      <w:pPr>
+        <w:pStyle w:val="Normal"/>
+        <w:bidi w:val="0"/>
+        <w:spacing w:lineRule="auto" w:line="360"/>
+        <w:jc w:val="start"/>
+        <w:rPr>
+          <w:rFonts w:ascii="Times New Roman" w:hAnsi="Times New Roman"/>
+          <w:sz w:val="28"/>
+          <w:szCs w:val="28"/>
+          <w:lang w:val="en-US"/>
+        </w:rPr>
+      </w:pPr>
+      <w:r>
+        <w:rPr>
+          <w:rFonts w:ascii="Times New Roman" w:hAnsi="Times New Roman"/>
+          <w:sz w:val="28"/>
+          <w:szCs w:val="28"/>
+          <w:lang w:val="en-US"/>
+        </w:rPr>
+        <w:t xml:space="preserve">Untracked files </w:t>
+      </w:r>
+      <w:r>
+        <w:rPr>
+          <w:rFonts w:ascii="Times New Roman" w:hAnsi="Times New Roman"/>
+          <w:sz w:val="28"/>
+          <w:szCs w:val="28"/>
+          <w:lang w:val="ru-RU"/>
+        </w:rPr>
+        <w:t xml:space="preserve">можно удалить командой </w:t>
+      </w:r>
+      <w:r>
+        <w:rPr>
+          <w:rFonts w:ascii="Times New Roman" w:hAnsi="Times New Roman"/>
+          <w:sz w:val="28"/>
+          <w:szCs w:val="28"/>
+          <w:lang w:val="en-US"/>
+        </w:rPr>
+        <w:t>git clean -f</w:t>
+      </w:r>
+    </w:p>
+    <w:p>
+      <w:pPr>
+        <w:pStyle w:val="Normal"/>
+        <w:bidi w:val="0"/>
+        <w:spacing w:lineRule="auto" w:line="360"/>
+        <w:jc w:val="start"/>
+        <w:rPr>
+          <w:rFonts w:ascii="Times New Roman" w:hAnsi="Times New Roman"/>
+          <w:sz w:val="28"/>
+          <w:szCs w:val="28"/>
+          <w:lang w:val="ru-RU"/>
+        </w:rPr>
+      </w:pPr>
+      <w:r>
+        <w:rPr>
+          <w:rFonts w:ascii="Times New Roman" w:hAnsi="Times New Roman"/>
+          <w:sz w:val="28"/>
+          <w:szCs w:val="28"/>
+          <w:lang w:val="ru-RU"/>
+        </w:rPr>
+        <w:t xml:space="preserve">Если есть </w:t>
+      </w:r>
+      <w:r>
+        <w:rPr>
+          <w:rFonts w:ascii="Times New Roman" w:hAnsi="Times New Roman"/>
+          <w:sz w:val="28"/>
+          <w:szCs w:val="28"/>
+          <w:lang w:val="en-US"/>
+        </w:rPr>
+        <w:t xml:space="preserve">untracked </w:t>
+      </w:r>
+      <w:r>
+        <w:rPr>
+          <w:rFonts w:ascii="Times New Roman" w:hAnsi="Times New Roman"/>
+          <w:sz w:val="28"/>
+          <w:szCs w:val="28"/>
+          <w:lang w:val="ru-RU"/>
+        </w:rPr>
+        <w:t xml:space="preserve">каталог, то </w:t>
+      </w:r>
+      <w:r>
+        <w:rPr>
+          <w:rFonts w:ascii="Times New Roman" w:hAnsi="Times New Roman"/>
+          <w:sz w:val="28"/>
+          <w:szCs w:val="28"/>
+          <w:lang w:val="en-US"/>
+        </w:rPr>
+        <w:t>git clean -fd</w:t>
+      </w:r>
       <w:r>
         <w:br w:type="page"/>
       </w:r>
@@ -4336,8 +4427,6 @@
         <w:jc w:val="start"/>
         <w:rPr>
           <w:rFonts w:ascii="Times New Roman" w:hAnsi="Times New Roman"/>
-          <w:b/>
-          <w:bCs/>
           <w:sz w:val="28"/>
           <w:szCs w:val="28"/>
         </w:rPr>
@@ -4363,17 +4452,25 @@
           <w:rFonts w:ascii="Times New Roman" w:hAnsi="Times New Roman"/>
           <w:sz w:val="28"/>
           <w:szCs w:val="28"/>
-          <w:lang w:val="ru-RU"/>
-        </w:rPr>
-      </w:pPr>
-      <w:r>
-        <w:rPr>
-          <w:rFonts w:ascii="Times New Roman" w:hAnsi="Times New Roman"/>
-          <w:sz w:val="28"/>
-          <w:szCs w:val="28"/>
-          <w:lang w:val="ru-RU"/>
-        </w:rPr>
-        <w:t>Иногда</w:t>
+        </w:rPr>
+      </w:pPr>
+      <w:r>
+        <w:rPr>
+          <w:rFonts w:ascii="Times New Roman" w:hAnsi="Times New Roman"/>
+          <w:sz w:val="28"/>
+          <w:szCs w:val="28"/>
+          <w:lang w:val="ru-RU"/>
+        </w:rPr>
+        <w:t xml:space="preserve">Иногда надо записать изменения в удалённый репозиторий, которые не содержат новых коммитов, например, вы эти изменения внесли командой </w:t>
+      </w:r>
+      <w:r>
+        <w:rPr>
+          <w:rFonts w:ascii="Times New Roman" w:hAnsi="Times New Roman"/>
+          <w:sz w:val="28"/>
+          <w:szCs w:val="28"/>
+          <w:lang w:val="en-US"/>
+        </w:rPr>
+        <w:t>git commit –amend.</w:t>
       </w:r>
       <w:r>
         <w:rPr>
@@ -4389,42 +4486,6 @@
           <w:rFonts w:ascii="Times New Roman" w:hAnsi="Times New Roman"/>
           <w:sz w:val="28"/>
           <w:szCs w:val="28"/>
-          <w:lang w:val="ru-RU"/>
-        </w:rPr>
-        <w:t xml:space="preserve">надо </w:t>
-      </w:r>
-      <w:r>
-        <w:rPr>
-          <w:rFonts w:ascii="Times New Roman" w:hAnsi="Times New Roman"/>
-          <w:sz w:val="28"/>
-          <w:szCs w:val="28"/>
-          <w:lang w:val="ru-RU"/>
-        </w:rPr>
-        <w:t xml:space="preserve">записать изменения в удалённый репозиторий, которые не содержат новых коммитов, например, вы эти изменения внесли командой </w:t>
-      </w:r>
-      <w:r>
-        <w:rPr>
-          <w:rFonts w:ascii="Times New Roman" w:hAnsi="Times New Roman"/>
-          <w:sz w:val="28"/>
-          <w:szCs w:val="28"/>
-          <w:lang w:val="en-US"/>
-        </w:rPr>
-        <w:t>git commit –amend.</w:t>
-      </w:r>
-      <w:r>
-        <w:rPr>
-          <w:rFonts w:ascii="Times New Roman" w:hAnsi="Times New Roman"/>
-          <w:sz w:val="28"/>
-          <w:szCs w:val="28"/>
-          <w:lang w:val="ru-RU"/>
-        </w:rPr>
-        <w:t xml:space="preserve"> </w:t>
-      </w:r>
-      <w:r>
-        <w:rPr>
-          <w:rFonts w:ascii="Times New Roman" w:hAnsi="Times New Roman"/>
-          <w:sz w:val="28"/>
-          <w:szCs w:val="28"/>
           <w:lang w:val="en-US"/>
         </w:rPr>
         <w:t xml:space="preserve">git </w:t>
@@ -4436,61 +4497,38 @@
           <w:szCs w:val="28"/>
           <w:lang w:val="ru-RU"/>
         </w:rPr>
-        <w:t>отклон</w:t>
-      </w:r>
-      <w:r>
-        <w:rPr>
-          <w:rFonts w:ascii="Times New Roman" w:hAnsi="Times New Roman"/>
-          <w:sz w:val="28"/>
-          <w:szCs w:val="28"/>
-          <w:lang w:val="ru-RU"/>
-        </w:rPr>
-        <w:t>яет попытку</w:t>
-      </w:r>
-      <w:r>
-        <w:rPr>
-          <w:rFonts w:ascii="Times New Roman" w:hAnsi="Times New Roman"/>
-          <w:sz w:val="28"/>
-          <w:szCs w:val="28"/>
-          <w:lang w:val="en-US"/>
-        </w:rPr>
-        <w:t xml:space="preserve"> push</w:t>
-      </w:r>
-      <w:r>
-        <w:rPr>
-          <w:rFonts w:ascii="Times New Roman" w:hAnsi="Times New Roman"/>
-          <w:sz w:val="28"/>
-          <w:szCs w:val="28"/>
-          <w:lang w:val="en-US"/>
-        </w:rPr>
-        <w:t xml:space="preserve"> </w:t>
-      </w:r>
-      <w:r>
-        <w:rPr>
-          <w:rFonts w:ascii="Times New Roman" w:hAnsi="Times New Roman"/>
-          <w:sz w:val="28"/>
-          <w:szCs w:val="28"/>
-          <w:lang w:val="ru-RU"/>
-        </w:rPr>
-        <w:t xml:space="preserve">их </w:t>
-      </w:r>
-      <w:r>
-        <w:rPr>
-          <w:rFonts w:ascii="Times New Roman" w:hAnsi="Times New Roman"/>
-          <w:sz w:val="28"/>
-          <w:szCs w:val="28"/>
-          <w:lang w:val="ru-RU"/>
-        </w:rPr>
-        <w:t>с ошибкой, т. к. один и тот же коммит в локальном репозитории и удалённом имеет разный хэш:</w:t>
-      </w:r>
-    </w:p>
-    <w:p>
-      <w:pPr>
-        <w:pStyle w:val="Normal"/>
-        <w:bidi w:val="0"/>
-        <w:spacing w:lineRule="auto" w:line="360"/>
-        <w:jc w:val="start"/>
-        <w:rPr/>
+        <w:t>отклоняет попытку</w:t>
+      </w:r>
+      <w:r>
+        <w:rPr>
+          <w:rFonts w:ascii="Times New Roman" w:hAnsi="Times New Roman"/>
+          <w:sz w:val="28"/>
+          <w:szCs w:val="28"/>
+          <w:lang w:val="en-US"/>
+        </w:rPr>
+        <w:t xml:space="preserve"> push </w:t>
+      </w:r>
+      <w:r>
+        <w:rPr>
+          <w:rFonts w:ascii="Times New Roman" w:hAnsi="Times New Roman"/>
+          <w:sz w:val="28"/>
+          <w:szCs w:val="28"/>
+          <w:lang w:val="ru-RU"/>
+        </w:rPr>
+        <w:t>их с ошибкой, т. к. один и тот же коммит в локальном репозитории и удалённом имеет разный хэш:</w:t>
+      </w:r>
+    </w:p>
+    <w:p>
+      <w:pPr>
+        <w:pStyle w:val="Normal"/>
+        <w:bidi w:val="0"/>
+        <w:spacing w:lineRule="auto" w:line="360"/>
+        <w:jc w:val="start"/>
+        <w:rPr>
+          <w:rFonts w:ascii="Times New Roman" w:hAnsi="Times New Roman"/>
+          <w:sz w:val="28"/>
+          <w:szCs w:val="28"/>
+        </w:rPr>
       </w:pPr>
       <w:r>
         <w:rPr>
@@ -4500,47 +4538,37 @@
           <w:szCs w:val="28"/>
           <w:lang w:val="ru-RU"/>
         </w:rPr>
-        <w:t>error: failed to push some refs to 'https://github.com/BuskoIlya/kmms_2023_SmartSort.git</w:t>
-      </w:r>
-      <w:hyperlink r:id="rId3">
-        <w:r>
-          <w:rPr>
-            <w:rFonts w:ascii="Times New Roman" w:hAnsi="Times New Roman"/>
-            <w:color w:val="C9211E"/>
-            <w:sz w:val="28"/>
-            <w:szCs w:val="28"/>
-            <w:lang w:val="ru-RU"/>
-          </w:rPr>
-          <w:t>'</w:t>
-        </w:r>
-      </w:hyperlink>
-    </w:p>
-    <w:p>
-      <w:pPr>
-        <w:pStyle w:val="Normal"/>
-        <w:bidi w:val="0"/>
-        <w:spacing w:lineRule="auto" w:line="360"/>
-        <w:jc w:val="start"/>
-        <w:rPr>
+        <w:t>error: failed to push some refs to 'https://github.com/BuskoIlya/kmms_2023_SmartSort.git'</w:t>
+      </w:r>
+    </w:p>
+    <w:p>
+      <w:pPr>
+        <w:pStyle w:val="Normal"/>
+        <w:bidi w:val="0"/>
+        <w:spacing w:lineRule="auto" w:line="360"/>
+        <w:jc w:val="start"/>
+        <w:rPr>
+          <w:rFonts w:ascii="Times New Roman" w:hAnsi="Times New Roman"/>
+          <w:sz w:val="28"/>
+          <w:szCs w:val="28"/>
+        </w:rPr>
+      </w:pPr>
+      <w:r>
+        <w:rPr>
+          <w:rFonts w:ascii="Times New Roman" w:hAnsi="Times New Roman"/>
           <w:color w:val="000000"/>
-        </w:rPr>
-      </w:pPr>
+          <w:sz w:val="28"/>
+          <w:szCs w:val="28"/>
+          <w:lang w:val="ru-RU"/>
+        </w:rPr>
+        <w:t xml:space="preserve">В таком случае можно применить </w:t>
+      </w:r>
       <w:r>
         <w:rPr>
           <w:rFonts w:ascii="Times New Roman" w:hAnsi="Times New Roman"/>
           <w:color w:val="000000"/>
           <w:sz w:val="28"/>
           <w:szCs w:val="28"/>
-          <w:lang w:val="ru-RU"/>
-        </w:rPr>
-        <w:t xml:space="preserve">В таком случае можно применить </w:t>
-      </w:r>
-      <w:r>
-        <w:rPr>
-          <w:rFonts w:ascii="Times New Roman" w:hAnsi="Times New Roman"/>
-          <w:color w:val="000000"/>
-          <w:sz w:val="28"/>
-          <w:szCs w:val="28"/>
           <w:lang w:val="en-US"/>
         </w:rPr>
         <w:t>git push -f</w:t>
@@ -4561,7 +4589,10 @@
       </w:pPr>
       <w:r>
         <w:rPr>
-          <w:color w:val="000000"/>
+          <w:rFonts w:ascii="Times New Roman" w:hAnsi="Times New Roman"/>
+          <w:sz w:val="28"/>
+          <w:szCs w:val="28"/>
+          <w:lang w:val="en-US"/>
         </w:rPr>
       </w:r>
     </w:p>
@@ -4609,7 +4640,7 @@
                     </pic:cNvPicPr>
                   </pic:nvPicPr>
                   <pic:blipFill>
-                    <a:blip r:embed="rId4"/>
+                    <a:blip r:embed="rId3"/>
                     <a:stretch>
                       <a:fillRect/>
                     </a:stretch>

</xml_diff>